<commit_message>
Update Functional Specifications document
</commit_message>
<xml_diff>
--- a/docs/FunctionalSpecifications.docx
+++ b/docs/FunctionalSpecifications.docx
@@ -305,46 +305,8 @@
         </w:rPr>
         <w:t xml:space="preserve"> </w:t>
       </w:r>
-    </w:p>
-    <w:p>
-      <w:pPr>
-        <w:spacing w:before="240" w:after="240"/>
-        <w:rPr>
-          <w:rFonts w:ascii="Calibri" w:eastAsia="Calibri" w:hAnsi="Calibri" w:cs="Calibri"/>
-          <w:color w:val="00000A"/>
-          <w:sz w:val="24"/>
-          <w:szCs w:val="24"/>
-        </w:rPr>
-      </w:pPr>
-      <w:r>
-        <w:rPr>
-          <w:rFonts w:ascii="Calibri" w:eastAsia="Calibri" w:hAnsi="Calibri" w:cs="Calibri"/>
-          <w:color w:val="00000A"/>
-          <w:sz w:val="24"/>
-          <w:szCs w:val="24"/>
-        </w:rPr>
-        <w:t xml:space="preserve"> </w:t>
-      </w:r>
-    </w:p>
-    <w:p>
-      <w:pPr>
-        <w:spacing w:before="240" w:after="240"/>
-        <w:rPr>
-          <w:rFonts w:ascii="Calibri" w:eastAsia="Calibri" w:hAnsi="Calibri" w:cs="Calibri"/>
-          <w:color w:val="00000A"/>
-          <w:sz w:val="24"/>
-          <w:szCs w:val="24"/>
-        </w:rPr>
-      </w:pPr>
-      <w:r>
-        <w:rPr>
-          <w:rFonts w:ascii="Calibri" w:eastAsia="Calibri" w:hAnsi="Calibri" w:cs="Calibri"/>
-          <w:color w:val="00000A"/>
-          <w:sz w:val="24"/>
-          <w:szCs w:val="24"/>
-        </w:rPr>
-        <w:t xml:space="preserve"> </w:t>
-      </w:r>
+      <w:bookmarkStart w:id="0" w:name="_GoBack"/>
+      <w:bookmarkEnd w:id="0"/>
     </w:p>
     <w:p>
       <w:pPr>
@@ -458,7 +420,6 @@
           <w:sz w:val="24"/>
           <w:szCs w:val="24"/>
         </w:rPr>
-        <w:lastRenderedPageBreak/>
         <w:t>Noa</w:t>
       </w:r>
       <w:proofErr w:type="spellEnd"/>
@@ -551,6 +512,7 @@
           <w:sz w:val="24"/>
           <w:szCs w:val="24"/>
         </w:rPr>
+        <w:lastRenderedPageBreak/>
         <w:t xml:space="preserve">1 </w:t>
       </w:r>
       <w:r>
@@ -1963,6 +1925,7 @@
           </w:tcPr>
           <w:p>
             <w:pPr>
+              <w:keepNext/>
               <w:widowControl w:val="0"/>
               <w:pBdr>
                 <w:top w:val="nil"/>
@@ -2011,6 +1974,61 @@
         </w:tc>
       </w:tr>
     </w:tbl>
+    <w:p>
+      <w:pPr>
+        <w:pStyle w:val="Caption"/>
+        <w:jc w:val="center"/>
+        <w:rPr>
+          <w:rFonts w:ascii="Calibri" w:eastAsia="Calibri" w:hAnsi="Calibri" w:cs="Calibri"/>
+          <w:color w:val="000000" w:themeColor="text1"/>
+          <w:sz w:val="24"/>
+          <w:szCs w:val="24"/>
+        </w:rPr>
+      </w:pPr>
+      <w:r>
+        <w:rPr>
+          <w:color w:val="000000" w:themeColor="text1"/>
+        </w:rPr>
+        <w:t xml:space="preserve">Table </w:t>
+      </w:r>
+      <w:r>
+        <w:rPr>
+          <w:color w:val="000000" w:themeColor="text1"/>
+        </w:rPr>
+        <w:fldChar w:fldCharType="begin"/>
+      </w:r>
+      <w:r>
+        <w:rPr>
+          <w:color w:val="000000" w:themeColor="text1"/>
+        </w:rPr>
+        <w:instrText xml:space="preserve"> SEQ Table \* ARABIC </w:instrText>
+      </w:r>
+      <w:r>
+        <w:rPr>
+          <w:color w:val="000000" w:themeColor="text1"/>
+        </w:rPr>
+        <w:fldChar w:fldCharType="separate"/>
+      </w:r>
+      <w:r>
+        <w:rPr>
+          <w:noProof/>
+          <w:color w:val="000000" w:themeColor="text1"/>
+        </w:rPr>
+        <w:t>1</w:t>
+      </w:r>
+      <w:r>
+        <w:rPr>
+          <w:color w:val="000000" w:themeColor="text1"/>
+        </w:rPr>
+        <w:fldChar w:fldCharType="end"/>
+      </w:r>
+      <w:r>
+        <w:rPr>
+          <w:color w:val="000000" w:themeColor="text1"/>
+        </w:rPr>
+        <w:t>. Input Functions</w:t>
+      </w:r>
+    </w:p>
     <w:p>
       <w:pPr>
         <w:spacing w:before="240" w:after="240" w:line="360" w:lineRule="auto"/>
@@ -2682,6 +2700,7 @@
           </w:tcPr>
           <w:p>
             <w:pPr>
+              <w:keepNext/>
               <w:widowControl w:val="0"/>
               <w:pBdr>
                 <w:top w:val="nil"/>
@@ -2713,6 +2732,58 @@
     </w:tbl>
     <w:p>
       <w:pPr>
+        <w:pStyle w:val="Caption"/>
+        <w:jc w:val="center"/>
+        <w:rPr>
+          <w:color w:val="000000" w:themeColor="text1"/>
+        </w:rPr>
+      </w:pPr>
+      <w:r>
+        <w:rPr>
+          <w:color w:val="000000" w:themeColor="text1"/>
+        </w:rPr>
+        <w:t xml:space="preserve">Table </w:t>
+      </w:r>
+      <w:r>
+        <w:rPr>
+          <w:color w:val="000000" w:themeColor="text1"/>
+        </w:rPr>
+        <w:fldChar w:fldCharType="begin"/>
+      </w:r>
+      <w:r>
+        <w:rPr>
+          <w:color w:val="000000" w:themeColor="text1"/>
+        </w:rPr>
+        <w:instrText xml:space="preserve"> SEQ Table \* ARABIC </w:instrText>
+      </w:r>
+      <w:r>
+        <w:rPr>
+          <w:color w:val="000000" w:themeColor="text1"/>
+        </w:rPr>
+        <w:fldChar w:fldCharType="separate"/>
+      </w:r>
+      <w:r>
+        <w:rPr>
+          <w:noProof/>
+          <w:color w:val="000000" w:themeColor="text1"/>
+        </w:rPr>
+        <w:t>2</w:t>
+      </w:r>
+      <w:r>
+        <w:rPr>
+          <w:color w:val="000000" w:themeColor="text1"/>
+        </w:rPr>
+        <w:fldChar w:fldCharType="end"/>
+      </w:r>
+      <w:r>
+        <w:rPr>
+          <w:color w:val="000000" w:themeColor="text1"/>
+        </w:rPr>
+        <w:t>. Output Functions</w:t>
+      </w:r>
+    </w:p>
+    <w:p>
+      <w:pPr>
         <w:spacing w:before="240" w:after="240" w:line="360" w:lineRule="auto"/>
         <w:rPr>
           <w:rFonts w:ascii="Calibri" w:eastAsia="Calibri" w:hAnsi="Calibri" w:cs="Calibri"/>
@@ -2730,8 +2801,6 @@
         </w:rPr>
         <w:br/>
       </w:r>
-      <w:bookmarkStart w:id="0" w:name="_GoBack"/>
-      <w:bookmarkEnd w:id="0"/>
     </w:p>
     <w:p>
       <w:pPr>

</xml_diff>